<commit_message>
fixed the precission issue added file comparison on request (3rd argument) increased nano limit to 15 reduced cycles to 1 added kernel config saturation...
</commit_message>
<xml_diff>
--- a/The Mandelbrot Set.docx
+++ b/The Mandelbrot Set.docx
@@ -1,6 +1,6 @@
 
 <file path=word/document.xml><?xml version="1.0" encoding="utf-8"?>
-<w:document xmlns:wpc="http://schemas.microsoft.com/office/word/2010/wordprocessingCanvas" xmlns:cx="http://schemas.microsoft.com/office/drawing/2014/chartex" xmlns:cx1="http://schemas.microsoft.com/office/drawing/2015/9/8/chartex" xmlns:cx2="http://schemas.microsoft.com/office/drawing/2015/10/21/chartex" xmlns:cx3="http://schemas.microsoft.com/office/drawing/2016/5/9/chartex" xmlns:cx4="http://schemas.microsoft.com/office/drawing/2016/5/10/chartex" xmlns:cx5="http://schemas.microsoft.com/office/drawing/2016/5/11/chartex" xmlns:mc="http://schemas.openxmlformats.org/markup-compatibility/2006" xmlns:o="urn:schemas-microsoft-com:office:office" xmlns:r="http://schemas.openxmlformats.org/officeDocument/2006/relationships" xmlns:m="http://schemas.openxmlformats.org/officeDocument/2006/math" xmlns:v="urn:schemas-microsoft-com:vml" xmlns:wp14="http://schemas.microsoft.com/office/word/2010/wordprocessingDrawing" xmlns:wp="http://schemas.openxmlformats.org/drawingml/2006/wordprocessingDrawing" xmlns:w10="urn:schemas-microsoft-com:office:word" xmlns:w="http://schemas.openxmlformats.org/wordprocessingml/2006/main" xmlns:w14="http://schemas.microsoft.com/office/word/2010/wordml" xmlns:w15="http://schemas.microsoft.com/office/word/2012/wordml" xmlns:w16se="http://schemas.microsoft.com/office/word/2015/wordml/symex" xmlns:wpg="http://schemas.microsoft.com/office/word/2010/wordprocessingGroup" xmlns:wpi="http://schemas.microsoft.com/office/word/2010/wordprocessingInk" xmlns:wne="http://schemas.microsoft.com/office/word/2006/wordml" xmlns:wps="http://schemas.microsoft.com/office/word/2010/wordprocessingShape" mc:Ignorable="w14 w15 w16se wp14">
+<w:document xmlns:wpc="http://schemas.microsoft.com/office/word/2010/wordprocessingCanvas" xmlns:cx="http://schemas.microsoft.com/office/drawing/2014/chartex" xmlns:cx1="http://schemas.microsoft.com/office/drawing/2015/9/8/chartex" xmlns:mc="http://schemas.openxmlformats.org/markup-compatibility/2006" xmlns:o="urn:schemas-microsoft-com:office:office" xmlns:r="http://schemas.openxmlformats.org/officeDocument/2006/relationships" xmlns:m="http://schemas.openxmlformats.org/officeDocument/2006/math" xmlns:v="urn:schemas-microsoft-com:vml" xmlns:wp14="http://schemas.microsoft.com/office/word/2010/wordprocessingDrawing" xmlns:wp="http://schemas.openxmlformats.org/drawingml/2006/wordprocessingDrawing" xmlns:w10="urn:schemas-microsoft-com:office:word" xmlns:w="http://schemas.openxmlformats.org/wordprocessingml/2006/main" xmlns:w14="http://schemas.microsoft.com/office/word/2010/wordml" xmlns:w15="http://schemas.microsoft.com/office/word/2012/wordml" xmlns:w16se="http://schemas.microsoft.com/office/word/2015/wordml/symex" xmlns:wpg="http://schemas.microsoft.com/office/word/2010/wordprocessingGroup" xmlns:wpi="http://schemas.microsoft.com/office/word/2010/wordprocessingInk" xmlns:wne="http://schemas.microsoft.com/office/word/2006/wordml" xmlns:wps="http://schemas.microsoft.com/office/word/2010/wordprocessingShape" mc:Ignorable="w14 w15 w16se wp14">
   <w:body>
     <w:sdt>
       <w:sdtPr>
@@ -10,6 +10,7 @@
           <w:docPartUnique/>
         </w:docPartObj>
       </w:sdtPr>
+      <w:sdtEndPr/>
       <w:sdtContent>
         <w:p>
           <w:r>
@@ -198,6 +199,7 @@
                                       <w:calendar w:val="gregorian"/>
                                     </w:date>
                                   </w:sdtPr>
+                                  <w:sdtEndPr/>
                                   <w:sdtContent>
                                     <w:p>
                                       <w:pPr>
@@ -282,6 +284,7 @@
                                     <w:dataBinding w:prefixMappings="xmlns:ns0='http://schemas.openxmlformats.org/package/2006/metadata/core-properties' xmlns:ns1='http://purl.org/dc/elements/1.1/'" w:xpath="/ns0:coreProperties[1]/ns1:creator[1]" w:storeItemID="{6C3C8BC8-F283-45AE-878A-BAB7291924A1}"/>
                                     <w:text/>
                                   </w:sdtPr>
+                                  <w:sdtEndPr/>
                                   <w:sdtContent>
                                     <w:p>
                                       <w:pPr>
@@ -320,6 +323,7 @@
                                     <w:dataBinding w:prefixMappings="xmlns:ns0='http://schemas.openxmlformats.org/officeDocument/2006/extended-properties'" w:xpath="/ns0:Properties[1]/ns0:Company[1]" w:storeItemID="{6668398D-A668-4E3E-A5EB-62B293D839F1}"/>
                                     <w:text/>
                                   </w:sdtPr>
+                                  <w:sdtEndPr/>
                                   <w:sdtContent>
                                     <w:p>
                                       <w:pPr>
@@ -353,6 +357,7 @@
                                       <w:calendar w:val="gregorian"/>
                                     </w:date>
                                   </w:sdtPr>
+                                  <w:sdtEndPr/>
                                   <w:sdtContent>
                                     <w:p>
                                       <w:pPr>
@@ -389,7 +394,7 @@
                   </wp:anchor>
                 </w:drawing>
               </mc:Choice>
-              <mc:Fallback>
+              <mc:Fallback xmlns:cx5="http://schemas.microsoft.com/office/drawing/2016/5/11/chartex" xmlns:cx4="http://schemas.microsoft.com/office/drawing/2016/5/10/chartex" xmlns:cx3="http://schemas.microsoft.com/office/drawing/2016/5/9/chartex" xmlns:cx2="http://schemas.microsoft.com/office/drawing/2015/10/21/chartex">
                 <w:pict>
                   <v:group id="Group 453" o:spid="_x0000_s1026" style="position:absolute;left:0;text-align:left;margin-left:193.95pt;margin-top:0;width:245.15pt;height:11in;z-index:251659264;mso-width-percent:400;mso-height-percent:1000;mso-position-horizontal:right;mso-position-horizontal-relative:page;mso-position-vertical:top;mso-position-vertical-relative:page;mso-width-percent:400;mso-height-percent:1000" coordsize="31136,100584" o:gfxdata="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">
                     <v:rect id="Rectangle 459" o:spid="_x0000_s1027" alt="Light vertical" style="position:absolute;width:1385;height:100584;visibility:visible;mso-wrap-style:square;v-text-anchor:middle" o:gfxdata="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" fillcolor="#ff6137 [1945]" stroked="f" strokecolor="white" strokeweight="1pt">
@@ -628,6 +633,7 @@
                                   <w:dataBinding w:prefixMappings="xmlns:ns0='http://schemas.openxmlformats.org/package/2006/metadata/core-properties' xmlns:ns1='http://purl.org/dc/elements/1.1/'" w:xpath="/ns0:coreProperties[1]/ns1:title[1]" w:storeItemID="{6C3C8BC8-F283-45AE-878A-BAB7291924A1}"/>
                                   <w:text/>
                                 </w:sdtPr>
+                                <w:sdtEndPr/>
                                 <w:sdtContent>
                                   <w:p>
                                     <w:pPr>
@@ -667,7 +673,7 @@
                   </wp:anchor>
                 </w:drawing>
               </mc:Choice>
-              <mc:Fallback>
+              <mc:Fallback xmlns:cx5="http://schemas.microsoft.com/office/drawing/2016/5/11/chartex" xmlns:cx4="http://schemas.microsoft.com/office/drawing/2016/5/10/chartex" xmlns:cx3="http://schemas.microsoft.com/office/drawing/2016/5/9/chartex" xmlns:cx2="http://schemas.microsoft.com/office/drawing/2015/10/21/chartex">
                 <w:pict>
                   <v:rect id="Rectangle 16" o:spid="_x0000_s1031" style="position:absolute;left:0;text-align:left;margin-left:0;margin-top:0;width:548.85pt;height:50.4pt;z-index:251661312;visibility:visible;mso-wrap-style:square;mso-width-percent:900;mso-height-percent:73;mso-top-percent:250;mso-wrap-distance-left:9pt;mso-wrap-distance-top:0;mso-wrap-distance-right:9pt;mso-wrap-distance-bottom:0;mso-position-horizontal:left;mso-position-horizontal-relative:page;mso-position-vertical-relative:page;mso-width-percent:900;mso-height-percent:73;mso-top-percent:250;mso-width-relative:page;mso-height-relative:page;v-text-anchor:middle" o:gfxdata="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" o:allowincell="f" fillcolor="black [3213]" strokecolor="black [3213]" strokeweight="1.5pt">
                     <v:textbox style="mso-fit-shape-to-text:t" inset="14.4pt,,14.4pt">
@@ -814,6 +820,13 @@
     </w:sdt>
     <w:sdt>
       <w:sdtPr>
+        <w:rPr>
+          <w:rFonts w:asciiTheme="minorHAnsi" w:eastAsiaTheme="minorHAnsi" w:hAnsiTheme="minorHAnsi" w:cstheme="minorBidi"/>
+          <w:color w:val="auto"/>
+          <w:sz w:val="22"/>
+          <w:szCs w:val="22"/>
+          <w:lang w:val="en-GB"/>
+        </w:rPr>
         <w:id w:val="-1705092864"/>
         <w:docPartObj>
           <w:docPartGallery w:val="Table of Contents"/>
@@ -822,14 +835,9 @@
       </w:sdtPr>
       <w:sdtEndPr>
         <w:rPr>
-          <w:rFonts w:asciiTheme="minorHAnsi" w:eastAsiaTheme="minorHAnsi" w:hAnsiTheme="minorHAnsi" w:cstheme="minorBidi"/>
           <w:b/>
           <w:bCs/>
           <w:noProof/>
-          <w:color w:val="auto"/>
-          <w:sz w:val="22"/>
-          <w:szCs w:val="22"/>
-          <w:lang w:val="en-GB"/>
         </w:rPr>
       </w:sdtEndPr>
       <w:sdtContent>
@@ -8132,7 +8140,21 @@
         <w:rPr>
           <w:rStyle w:val="selectable"/>
         </w:rPr>
-        <w:t xml:space="preserve"> struct and can be further used.</w:t>
+        <w:t xml:space="preserve"> </w:t>
+      </w:r>
+      <w:proofErr w:type="spellStart"/>
+      <w:r>
+        <w:rPr>
+          <w:rStyle w:val="selectable"/>
+        </w:rPr>
+        <w:t>struct</w:t>
+      </w:r>
+      <w:proofErr w:type="spellEnd"/>
+      <w:r>
+        <w:rPr>
+          <w:rStyle w:val="selectable"/>
+        </w:rPr>
+        <w:t xml:space="preserve"> and can be further used.</w:t>
       </w:r>
     </w:p>
     <w:p>
@@ -8406,44 +8428,37 @@
         </w:rPr>
         <w:t xml:space="preserve">gpu.exe width height </w:t>
       </w:r>
+      <w:proofErr w:type="spellStart"/>
       <w:r>
         <w:rPr>
           <w:color w:val="D9D9D9" w:themeColor="background1" w:themeShade="D9"/>
           <w:highlight w:val="black"/>
         </w:rPr>
-        <w:t xml:space="preserve">true </w:t>
-      </w:r>
-      <w:proofErr w:type="spellStart"/>
+        <w:t>realPart</w:t>
+      </w:r>
+      <w:proofErr w:type="spellEnd"/>
       <w:r>
         <w:rPr>
           <w:color w:val="D9D9D9" w:themeColor="background1" w:themeShade="D9"/>
           <w:highlight w:val="black"/>
         </w:rPr>
-        <w:t>realPart</w:t>
-      </w:r>
-      <w:proofErr w:type="spellEnd"/>
+        <w:t xml:space="preserve"> </w:t>
+      </w:r>
+      <w:proofErr w:type="spellStart"/>
       <w:r>
         <w:rPr>
           <w:color w:val="D9D9D9" w:themeColor="background1" w:themeShade="D9"/>
           <w:highlight w:val="black"/>
         </w:rPr>
-        <w:t xml:space="preserve"> </w:t>
-      </w:r>
-      <w:proofErr w:type="spellStart"/>
+        <w:t>imaginaryPart</w:t>
+      </w:r>
+      <w:proofErr w:type="spellEnd"/>
       <w:r>
         <w:rPr>
           <w:color w:val="D9D9D9" w:themeColor="background1" w:themeShade="D9"/>
           <w:highlight w:val="black"/>
         </w:rPr>
-        <w:t>imaginaryPart</w:t>
-      </w:r>
-      <w:proofErr w:type="spellEnd"/>
-      <w:r>
-        <w:rPr>
-          <w:color w:val="D9D9D9" w:themeColor="background1" w:themeShade="D9"/>
-          <w:highlight w:val="black"/>
-        </w:rPr>
-        <w:t xml:space="preserve"> filename</w:t>
+        <w:t xml:space="preserve"> </w:t>
       </w:r>
     </w:p>
     <w:p>
@@ -8464,16 +8479,13 @@
         <w:t xml:space="preserve"> </w:t>
       </w:r>
       <w:r>
-        <w:t xml:space="preserve">and </w:t>
-      </w:r>
-      <w:r>
-        <w:rPr>
-          <w:b/>
-        </w:rPr>
-        <w:t xml:space="preserve">height </w:t>
-      </w:r>
-      <w:r>
-        <w:t xml:space="preserve">represent the value of the width and height </w:t>
+        <w:t>represent</w:t>
+      </w:r>
+      <w:r>
+        <w:t>s</w:t>
+      </w:r>
+      <w:r>
+        <w:t xml:space="preserve"> the value of the width </w:t>
       </w:r>
       <w:r>
         <w:t>of the image in pixels</w:t>
@@ -8491,18 +8503,16 @@
         <w:rPr>
           <w:b/>
         </w:rPr>
-        <w:t xml:space="preserve">true </w:t>
-      </w:r>
-      <w:r>
-        <w:t xml:space="preserve">is a flag that enables output comparison against </w:t>
-      </w:r>
-      <w:proofErr w:type="spellStart"/>
-      <w:r>
-        <w:t>cpu</w:t>
-      </w:r>
-      <w:proofErr w:type="spellEnd"/>
-      <w:r>
-        <w:t xml:space="preserve"> output</w:t>
+        <w:t xml:space="preserve">height </w:t>
+      </w:r>
+      <w:r>
+        <w:t>represent</w:t>
+      </w:r>
+      <w:r>
+        <w:t>s</w:t>
+      </w:r>
+      <w:r>
+        <w:t xml:space="preserve"> the value of the height of the image in pixels</w:t>
       </w:r>
     </w:p>
     <w:p>
@@ -8558,27 +8568,6 @@
       </w:r>
       <w:r>
         <w:t>of the complex number to check if it is in the set</w:t>
-      </w:r>
-    </w:p>
-    <w:p>
-      <w:pPr>
-        <w:pStyle w:val="ListParagraph"/>
-        <w:numPr>
-          <w:ilvl w:val="0"/>
-          <w:numId w:val="8"/>
-        </w:numPr>
-      </w:pPr>
-      <w:r>
-        <w:rPr>
-          <w:b/>
-        </w:rPr>
-        <w:t>filename</w:t>
-      </w:r>
-      <w:r>
-        <w:t xml:space="preserve"> is the name of the image to be generated</w:t>
-      </w:r>
-      <w:r>
-        <w:t xml:space="preserve">. </w:t>
       </w:r>
     </w:p>
     <w:p>
@@ -8727,100 +8716,22 @@
       <w:bookmarkEnd w:id="11"/>
     </w:p>
     <w:p>
-      <w:r>
-        <w:t xml:space="preserve">The </w:t>
-      </w:r>
-      <w:r>
-        <w:t>most results are stored in the appendix</w:t>
-      </w:r>
-      <w:r>
-        <w:t xml:space="preserve"> section </w:t>
-      </w:r>
-      <w:r>
-        <w:t xml:space="preserve">which will have </w:t>
-      </w:r>
-      <w:r>
-        <w:t xml:space="preserve">charts that display the </w:t>
-      </w:r>
-      <w:r>
-        <w:rPr>
-          <w:b/>
-          <w:color w:val="00B050"/>
-        </w:rPr>
-        <w:t>minimum</w:t>
-      </w:r>
-      <w:r>
-        <w:t xml:space="preserve">, </w:t>
-      </w:r>
-      <w:r>
-        <w:rPr>
-          <w:b/>
-          <w:color w:val="C00000"/>
-        </w:rPr>
-        <w:t>maximum</w:t>
-      </w:r>
-      <w:r>
-        <w:rPr>
-          <w:color w:val="C00000"/>
-        </w:rPr>
-        <w:t xml:space="preserve"> </w:t>
-      </w:r>
-      <w:r>
-        <w:t xml:space="preserve">and </w:t>
-      </w:r>
-      <w:r>
-        <w:rPr>
-          <w:b/>
-          <w:color w:val="0070C0"/>
-        </w:rPr>
-        <w:t>average</w:t>
-      </w:r>
-      <w:r>
-        <w:rPr>
-          <w:color w:val="0070C0"/>
-        </w:rPr>
-        <w:t xml:space="preserve"> </w:t>
-      </w:r>
-      <w:r>
-        <w:t xml:space="preserve">execution time needed to generate Mandelbrot sets of different sizes, for various kernel configurations in format blocks x threads, </w:t>
-      </w:r>
-      <w:r>
-        <w:t>visible</w:t>
-      </w:r>
-      <w:r>
-        <w:t xml:space="preserve"> on the table-legend at the bottom of each chart. Always the topmost entry in the chart</w:t>
-      </w:r>
-      <w:r>
-        <w:t xml:space="preserve">, displayed with </w:t>
-      </w:r>
-      <w:r>
-        <w:rPr>
-          <w:color w:val="FF0000"/>
-        </w:rPr>
-        <w:t>red text,</w:t>
-      </w:r>
-      <w:r>
-        <w:t xml:space="preserve"> will represent the recommended configuration (using the CUDA occupancy API).</w:t>
-      </w:r>
-      <w:r>
-        <w:t xml:space="preserve"> We normally care about the average </w:t>
-      </w:r>
+      <w:bookmarkStart w:id="12" w:name="_GoBack"/>
       <w:r>
         <w:rPr>
           <w:noProof/>
           <w:lang w:eastAsia="en-GB"/>
         </w:rPr>
-        <w:lastRenderedPageBreak/>
         <mc:AlternateContent>
           <mc:Choice Requires="wps">
             <w:drawing>
-              <wp:anchor distT="0" distB="0" distL="114300" distR="114300" simplePos="0" relativeHeight="251669504" behindDoc="0" locked="0" layoutInCell="1" allowOverlap="1">
+              <wp:anchor distT="0" distB="0" distL="114300" distR="114300" simplePos="0" relativeHeight="251669504" behindDoc="0" locked="0" layoutInCell="1" allowOverlap="1" wp14:anchorId="5F0E259E" wp14:editId="3CC5FBFC">
                 <wp:simplePos x="0" y="0"/>
                 <wp:positionH relativeFrom="column">
-                  <wp:posOffset>2830830</wp:posOffset>
+                  <wp:posOffset>4002405</wp:posOffset>
                 </wp:positionH>
                 <wp:positionV relativeFrom="paragraph">
-                  <wp:posOffset>180699</wp:posOffset>
+                  <wp:posOffset>561340</wp:posOffset>
                 </wp:positionV>
                 <wp:extent cx="689610" cy="179705"/>
                 <wp:effectExtent l="0" t="0" r="15240" b="10795"/>
@@ -8882,13 +8793,89 @@
           </mc:Choice>
           <mc:Fallback>
             <w:pict>
-              <v:rect w14:anchorId="4B2BCFE9" id="Rectangle 17" o:spid="_x0000_s1026" style="position:absolute;margin-left:222.9pt;margin-top:14.25pt;width:54.3pt;height:14.15pt;z-index:251669504;visibility:visible;mso-wrap-style:square;mso-width-percent:0;mso-height-percent:0;mso-wrap-distance-left:9pt;mso-wrap-distance-top:0;mso-wrap-distance-right:9pt;mso-wrap-distance-bottom:0;mso-position-horizontal:absolute;mso-position-horizontal-relative:text;mso-position-vertical:absolute;mso-position-vertical-relative:text;mso-width-percent:0;mso-height-percent:0;mso-width-relative:margin;mso-height-relative:margin;v-text-anchor:middle" o:gfxdata="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" filled="f" strokecolor="red" strokeweight="1pt"/>
+              <v:rect w14:anchorId="7323ADD0" id="Rectangle 17" o:spid="_x0000_s1026" style="position:absolute;margin-left:315.15pt;margin-top:44.2pt;width:54.3pt;height:14.15pt;z-index:251669504;visibility:visible;mso-wrap-style:square;mso-width-percent:0;mso-height-percent:0;mso-wrap-distance-left:9pt;mso-wrap-distance-top:0;mso-wrap-distance-right:9pt;mso-wrap-distance-bottom:0;mso-position-horizontal:absolute;mso-position-horizontal-relative:text;mso-position-vertical:absolute;mso-position-vertical-relative:text;mso-width-percent:0;mso-height-percent:0;mso-width-relative:margin;mso-height-relative:margin;v-text-anchor:middle" o:gfxdata="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" filled="f" strokecolor="red" strokeweight="1pt"/>
             </w:pict>
           </mc:Fallback>
         </mc:AlternateContent>
       </w:r>
-      <w:r>
-        <w:t xml:space="preserve">time as it is more representative. The fastest average time is highlighted </w:t>
+      <w:bookmarkEnd w:id="12"/>
+      <w:r>
+        <w:t xml:space="preserve">The </w:t>
+      </w:r>
+      <w:r>
+        <w:t>most results are stored in the appendix</w:t>
+      </w:r>
+      <w:r>
+        <w:t xml:space="preserve"> section </w:t>
+      </w:r>
+      <w:r>
+        <w:t xml:space="preserve">which will have </w:t>
+      </w:r>
+      <w:r>
+        <w:t xml:space="preserve">charts that display the </w:t>
+      </w:r>
+      <w:r>
+        <w:rPr>
+          <w:b/>
+          <w:color w:val="00B050"/>
+        </w:rPr>
+        <w:t>minimum</w:t>
+      </w:r>
+      <w:r>
+        <w:t xml:space="preserve">, </w:t>
+      </w:r>
+      <w:r>
+        <w:rPr>
+          <w:b/>
+          <w:color w:val="C00000"/>
+        </w:rPr>
+        <w:t>maximum</w:t>
+      </w:r>
+      <w:r>
+        <w:rPr>
+          <w:color w:val="C00000"/>
+        </w:rPr>
+        <w:t xml:space="preserve"> </w:t>
+      </w:r>
+      <w:r>
+        <w:t xml:space="preserve">and </w:t>
+      </w:r>
+      <w:r>
+        <w:rPr>
+          <w:b/>
+          <w:color w:val="0070C0"/>
+        </w:rPr>
+        <w:t>average</w:t>
+      </w:r>
+      <w:r>
+        <w:rPr>
+          <w:color w:val="0070C0"/>
+        </w:rPr>
+        <w:t xml:space="preserve"> </w:t>
+      </w:r>
+      <w:r>
+        <w:t xml:space="preserve">execution time needed to generate Mandelbrot sets of different sizes, for various kernel configurations in format blocks x threads, </w:t>
+      </w:r>
+      <w:r>
+        <w:t>visible</w:t>
+      </w:r>
+      <w:r>
+        <w:t xml:space="preserve"> on the table-legend at the bottom of each chart. Always the topmost entry in the chart</w:t>
+      </w:r>
+      <w:r>
+        <w:t xml:space="preserve">, displayed with </w:t>
+      </w:r>
+      <w:r>
+        <w:rPr>
+          <w:color w:val="FF0000"/>
+        </w:rPr>
+        <w:t>red text,</w:t>
+      </w:r>
+      <w:r>
+        <w:t xml:space="preserve"> will represent the recommended configuration (using the CUDA occupancy API).</w:t>
+      </w:r>
+      <w:r>
+        <w:t xml:space="preserve"> We normally care about the average time as it is more representative. The fastest average time is highlighted </w:t>
       </w:r>
       <w:r>
         <w:t xml:space="preserve">with </w:t>
@@ -8907,6 +8894,19 @@
       </w:r>
       <w:r>
         <w:t xml:space="preserve">in the data </w:t>
+      </w:r>
+      <w:r>
+        <w:lastRenderedPageBreak/>
+        <w:t>table,</w:t>
+      </w:r>
+      <w:r>
+        <w:t xml:space="preserve"> </w:t>
+      </w:r>
+      <w:r>
+        <w:t>the recommended configuration time has a red outline</w:t>
+      </w:r>
+      <w:r>
+        <w:t xml:space="preserve">, the fastest configuration that does not </w:t>
       </w:r>
       <w:r>
         <w:rPr>
@@ -8916,13 +8916,13 @@
         <mc:AlternateContent>
           <mc:Choice Requires="wps">
             <w:drawing>
-              <wp:anchor distT="0" distB="0" distL="114300" distR="114300" simplePos="0" relativeHeight="251670528" behindDoc="0" locked="0" layoutInCell="1" allowOverlap="1">
+              <wp:anchor distT="0" distB="0" distL="114300" distR="114300" simplePos="0" relativeHeight="251670528" behindDoc="0" locked="0" layoutInCell="1" allowOverlap="1" wp14:anchorId="25C00452" wp14:editId="52727310">
                 <wp:simplePos x="0" y="0"/>
                 <wp:positionH relativeFrom="column">
-                  <wp:posOffset>2775585</wp:posOffset>
+                  <wp:posOffset>2794635</wp:posOffset>
                 </wp:positionH>
                 <wp:positionV relativeFrom="paragraph">
-                  <wp:posOffset>367665</wp:posOffset>
+                  <wp:posOffset>186690</wp:posOffset>
                 </wp:positionV>
                 <wp:extent cx="805815" cy="179705"/>
                 <wp:effectExtent l="0" t="0" r="13335" b="10795"/>
@@ -8984,24 +8984,12 @@
           </mc:Choice>
           <mc:Fallback>
             <w:pict>
-              <v:rect w14:anchorId="21EBB5A6" id="Rectangle 18" o:spid="_x0000_s1026" style="position:absolute;margin-left:218.55pt;margin-top:28.95pt;width:63.45pt;height:14.15pt;z-index:251670528;visibility:visible;mso-wrap-style:square;mso-width-percent:0;mso-height-percent:0;mso-wrap-distance-left:9pt;mso-wrap-distance-top:0;mso-wrap-distance-right:9pt;mso-wrap-distance-bottom:0;mso-position-horizontal:absolute;mso-position-horizontal-relative:text;mso-position-vertical:absolute;mso-position-vertical-relative:text;mso-width-percent:0;mso-height-percent:0;mso-width-relative:margin;mso-height-relative:margin;v-text-anchor:middle" o:gfxdata="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" filled="f" strokecolor="#00b050" strokeweight="1pt"/>
+              <v:rect w14:anchorId="4386C3B0" id="Rectangle 18" o:spid="_x0000_s1026" style="position:absolute;margin-left:220.05pt;margin-top:14.7pt;width:63.45pt;height:14.15pt;z-index:251670528;visibility:visible;mso-wrap-style:square;mso-width-percent:0;mso-height-percent:0;mso-wrap-distance-left:9pt;mso-wrap-distance-top:0;mso-wrap-distance-right:9pt;mso-wrap-distance-bottom:0;mso-position-horizontal:absolute;mso-position-horizontal-relative:text;mso-position-vertical:absolute;mso-position-vertical-relative:text;mso-width-percent:0;mso-height-percent:0;mso-width-relative:margin;mso-height-relative:margin;v-text-anchor:middle" o:gfxdata="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" filled="f" strokecolor="#00b050" strokeweight="1pt"/>
             </w:pict>
           </mc:Fallback>
         </mc:AlternateContent>
       </w:r>
       <w:r>
-        <w:t>table,</w:t>
-      </w:r>
-      <w:r>
-        <w:t xml:space="preserve"> </w:t>
-      </w:r>
-      <w:r>
-        <w:t>the recommended configuration time has a red outline</w:t>
-      </w:r>
-      <w:r>
-        <w:t xml:space="preserve">, the fastest configuration that does not </w:t>
-      </w:r>
-      <w:r>
         <w:rPr>
           <w:noProof/>
           <w:lang w:eastAsia="en-GB"/>
@@ -9009,13 +8997,13 @@
         <mc:AlternateContent>
           <mc:Choice Requires="wps">
             <w:drawing>
-              <wp:anchor distT="0" distB="0" distL="114300" distR="114300" simplePos="0" relativeHeight="251671552" behindDoc="0" locked="0" layoutInCell="1" allowOverlap="1">
+              <wp:anchor distT="0" distB="0" distL="114300" distR="114300" simplePos="0" relativeHeight="251671552" behindDoc="0" locked="0" layoutInCell="1" allowOverlap="1" wp14:anchorId="2000F5CB" wp14:editId="5FE23619">
                 <wp:simplePos x="0" y="0"/>
                 <wp:positionH relativeFrom="column">
-                  <wp:posOffset>1119134</wp:posOffset>
+                  <wp:posOffset>1109345</wp:posOffset>
                 </wp:positionH>
                 <wp:positionV relativeFrom="paragraph">
-                  <wp:posOffset>538480</wp:posOffset>
+                  <wp:posOffset>347980</wp:posOffset>
                 </wp:positionV>
                 <wp:extent cx="726440" cy="179705"/>
                 <wp:effectExtent l="0" t="0" r="16510" b="10795"/>
@@ -9077,7 +9065,7 @@
           </mc:Choice>
           <mc:Fallback>
             <w:pict>
-              <v:rect w14:anchorId="1851F100" id="Rectangle 19" o:spid="_x0000_s1026" style="position:absolute;margin-left:88.1pt;margin-top:42.4pt;width:57.2pt;height:14.15pt;z-index:251671552;visibility:visible;mso-wrap-style:square;mso-width-percent:0;mso-height-percent:0;mso-wrap-distance-left:9pt;mso-wrap-distance-top:0;mso-wrap-distance-right:9pt;mso-wrap-distance-bottom:0;mso-position-horizontal:absolute;mso-position-horizontal-relative:text;mso-position-vertical:absolute;mso-position-vertical-relative:text;mso-width-percent:0;mso-height-percent:0;mso-width-relative:margin;mso-height-relative:margin;v-text-anchor:middle" o:gfxdata="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" filled="f" strokecolor="#0070c0" strokeweight="1pt"/>
+              <v:rect w14:anchorId="5273A861" id="Rectangle 19" o:spid="_x0000_s1026" style="position:absolute;margin-left:87.35pt;margin-top:27.4pt;width:57.2pt;height:14.15pt;z-index:251671552;visibility:visible;mso-wrap-style:square;mso-width-percent:0;mso-height-percent:0;mso-wrap-distance-left:9pt;mso-wrap-distance-top:0;mso-wrap-distance-right:9pt;mso-wrap-distance-bottom:0;mso-position-horizontal:absolute;mso-position-horizontal-relative:text;mso-position-vertical:absolute;mso-position-vertical-relative:text;mso-width-percent:0;mso-height-percent:0;mso-width-relative:margin;mso-height-relative:margin;v-text-anchor:middle" o:gfxdata="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" filled="f" strokecolor="#0070c0" strokeweight="1pt"/>
             </w:pict>
           </mc:Fallback>
         </mc:AlternateContent>
@@ -9655,7 +9643,6 @@
               <w:jc w:val="center"/>
             </w:pPr>
             <w:r>
-              <w:lastRenderedPageBreak/>
               <w:t xml:space="preserve">Min </w:t>
             </w:r>
             <w:r>
@@ -9742,6 +9729,7 @@
               <w:jc w:val="center"/>
             </w:pPr>
             <w:r>
+              <w:lastRenderedPageBreak/>
               <w:t>1</w:t>
             </w:r>
             <w:r>
@@ -10425,8 +10413,6 @@
         </w:rPr>
         <w:t>3</w:t>
       </w:r>
-      <w:bookmarkStart w:id="12" w:name="_GoBack"/>
-      <w:bookmarkEnd w:id="12"/>
       <w:r>
         <w:rPr>
           <w:rStyle w:val="SubtleEmphasis"/>
@@ -12943,19 +12929,7 @@
           <w:rPr>
             <w:rStyle w:val="Hyperlink"/>
           </w:rPr>
-          <w:t>http://www.stuffedcow.net/research/c</w:t>
-        </w:r>
-        <w:r>
-          <w:rPr>
-            <w:rStyle w:val="Hyperlink"/>
-          </w:rPr>
-          <w:t>u</w:t>
-        </w:r>
-        <w:r>
-          <w:rPr>
-            <w:rStyle w:val="Hyperlink"/>
-          </w:rPr>
-          <w:t>dabmk</w:t>
+          <w:t>http://www.stuffedcow.net/research/cudabmk</w:t>
         </w:r>
       </w:hyperlink>
     </w:p>
@@ -12965,19 +12939,7 @@
           <w:rPr>
             <w:rStyle w:val="Hyperlink"/>
           </w:rPr>
-          <w:t>http://docs.nvidia.com/cuda/cuda-driver-api/group__CUDA__OCCUP</w:t>
-        </w:r>
-        <w:r>
-          <w:rPr>
-            <w:rStyle w:val="Hyperlink"/>
-          </w:rPr>
-          <w:t>A</w:t>
-        </w:r>
-        <w:r>
-          <w:rPr>
-            <w:rStyle w:val="Hyperlink"/>
-          </w:rPr>
-          <w:t>NCY.html#group__CUDA__OCCUPANCY_1g04c0bb65630f82d9b99a5ca0203ee5aa</w:t>
+          <w:t>http://docs.nvidia.com/cuda/cuda-driver-api/group__CUDA__OCCUPANCY.html#group__CUDA__OCCUPANCY_1g04c0bb65630f82d9b99a5ca0203ee5aa</w:t>
         </w:r>
       </w:hyperlink>
     </w:p>
@@ -12987,19 +12949,7 @@
           <w:rPr>
             <w:rStyle w:val="Hyperlink"/>
           </w:rPr>
-          <w:t>https://devblogs.nv</w:t>
-        </w:r>
-        <w:r>
-          <w:rPr>
-            <w:rStyle w:val="Hyperlink"/>
-          </w:rPr>
-          <w:t>i</w:t>
-        </w:r>
-        <w:r>
-          <w:rPr>
-            <w:rStyle w:val="Hyperlink"/>
-          </w:rPr>
-          <w:t>dia.com/parallelforall/cuda-pro-tip-occupancy-api-simplifies-launch-configuration/</w:t>
+          <w:t>https://devblogs.nvidia.com/parallelforall/cuda-pro-tip-occupancy-api-simplifies-launch-configuration/</w:t>
         </w:r>
       </w:hyperlink>
     </w:p>
@@ -13018,7 +12968,7 @@
 </file>
 
 <file path=word/endnotes.xml><?xml version="1.0" encoding="utf-8"?>
-<w:endnotes xmlns:wpc="http://schemas.microsoft.com/office/word/2010/wordprocessingCanvas" xmlns:cx="http://schemas.microsoft.com/office/drawing/2014/chartex" xmlns:cx1="http://schemas.microsoft.com/office/drawing/2015/9/8/chartex" xmlns:cx2="http://schemas.microsoft.com/office/drawing/2015/10/21/chartex" xmlns:cx3="http://schemas.microsoft.com/office/drawing/2016/5/9/chartex" xmlns:cx4="http://schemas.microsoft.com/office/drawing/2016/5/10/chartex" xmlns:cx5="http://schemas.microsoft.com/office/drawing/2016/5/11/chartex" xmlns:mc="http://schemas.openxmlformats.org/markup-compatibility/2006" xmlns:o="urn:schemas-microsoft-com:office:office" xmlns:r="http://schemas.openxmlformats.org/officeDocument/2006/relationships" xmlns:m="http://schemas.openxmlformats.org/officeDocument/2006/math" xmlns:v="urn:schemas-microsoft-com:vml" xmlns:wp14="http://schemas.microsoft.com/office/word/2010/wordprocessingDrawing" xmlns:wp="http://schemas.openxmlformats.org/drawingml/2006/wordprocessingDrawing" xmlns:w10="urn:schemas-microsoft-com:office:word" xmlns:w="http://schemas.openxmlformats.org/wordprocessingml/2006/main" xmlns:w14="http://schemas.microsoft.com/office/word/2010/wordml" xmlns:w15="http://schemas.microsoft.com/office/word/2012/wordml" xmlns:w16se="http://schemas.microsoft.com/office/word/2015/wordml/symex" xmlns:wpg="http://schemas.microsoft.com/office/word/2010/wordprocessingGroup" xmlns:wpi="http://schemas.microsoft.com/office/word/2010/wordprocessingInk" xmlns:wne="http://schemas.microsoft.com/office/word/2006/wordml" xmlns:wps="http://schemas.microsoft.com/office/word/2010/wordprocessingShape" mc:Ignorable="w14 w15 w16se wp14">
+<w:endnotes xmlns:wpc="http://schemas.microsoft.com/office/word/2010/wordprocessingCanvas" xmlns:cx="http://schemas.microsoft.com/office/drawing/2014/chartex" xmlns:cx1="http://schemas.microsoft.com/office/drawing/2015/9/8/chartex" xmlns:mc="http://schemas.openxmlformats.org/markup-compatibility/2006" xmlns:o="urn:schemas-microsoft-com:office:office" xmlns:r="http://schemas.openxmlformats.org/officeDocument/2006/relationships" xmlns:m="http://schemas.openxmlformats.org/officeDocument/2006/math" xmlns:v="urn:schemas-microsoft-com:vml" xmlns:wp14="http://schemas.microsoft.com/office/word/2010/wordprocessingDrawing" xmlns:wp="http://schemas.openxmlformats.org/drawingml/2006/wordprocessingDrawing" xmlns:w10="urn:schemas-microsoft-com:office:word" xmlns:w="http://schemas.openxmlformats.org/wordprocessingml/2006/main" xmlns:w14="http://schemas.microsoft.com/office/word/2010/wordml" xmlns:w15="http://schemas.microsoft.com/office/word/2012/wordml" xmlns:w16se="http://schemas.microsoft.com/office/word/2015/wordml/symex" xmlns:wpg="http://schemas.microsoft.com/office/word/2010/wordprocessingGroup" xmlns:wpi="http://schemas.microsoft.com/office/word/2010/wordprocessingInk" xmlns:wne="http://schemas.microsoft.com/office/word/2006/wordml" xmlns:wps="http://schemas.microsoft.com/office/word/2010/wordprocessingShape" mc:Ignorable="w14 w15 w16se wp14">
   <w:endnote w:type="separator" w:id="-1">
     <w:p>
       <w:pPr>
@@ -13043,7 +12993,7 @@
 </file>
 
 <file path=word/footer1.xml><?xml version="1.0" encoding="utf-8"?>
-<w:ftr xmlns:wpc="http://schemas.microsoft.com/office/word/2010/wordprocessingCanvas" xmlns:cx="http://schemas.microsoft.com/office/drawing/2014/chartex" xmlns:cx1="http://schemas.microsoft.com/office/drawing/2015/9/8/chartex" xmlns:cx2="http://schemas.microsoft.com/office/drawing/2015/10/21/chartex" xmlns:cx3="http://schemas.microsoft.com/office/drawing/2016/5/9/chartex" xmlns:cx4="http://schemas.microsoft.com/office/drawing/2016/5/10/chartex" xmlns:cx5="http://schemas.microsoft.com/office/drawing/2016/5/11/chartex" xmlns:mc="http://schemas.openxmlformats.org/markup-compatibility/2006" xmlns:o="urn:schemas-microsoft-com:office:office" xmlns:r="http://schemas.openxmlformats.org/officeDocument/2006/relationships" xmlns:m="http://schemas.openxmlformats.org/officeDocument/2006/math" xmlns:v="urn:schemas-microsoft-com:vml" xmlns:wp14="http://schemas.microsoft.com/office/word/2010/wordprocessingDrawing" xmlns:wp="http://schemas.openxmlformats.org/drawingml/2006/wordprocessingDrawing" xmlns:w10="urn:schemas-microsoft-com:office:word" xmlns:w="http://schemas.openxmlformats.org/wordprocessingml/2006/main" xmlns:w14="http://schemas.microsoft.com/office/word/2010/wordml" xmlns:w15="http://schemas.microsoft.com/office/word/2012/wordml" xmlns:w16se="http://schemas.microsoft.com/office/word/2015/wordml/symex" xmlns:wpg="http://schemas.microsoft.com/office/word/2010/wordprocessingGroup" xmlns:wpi="http://schemas.microsoft.com/office/word/2010/wordprocessingInk" xmlns:wne="http://schemas.microsoft.com/office/word/2006/wordml" xmlns:wps="http://schemas.microsoft.com/office/word/2010/wordprocessingShape" mc:Ignorable="w14 w15 w16se wp14">
+<w:ftr xmlns:wpc="http://schemas.microsoft.com/office/word/2010/wordprocessingCanvas" xmlns:cx="http://schemas.microsoft.com/office/drawing/2014/chartex" xmlns:cx1="http://schemas.microsoft.com/office/drawing/2015/9/8/chartex" xmlns:mc="http://schemas.openxmlformats.org/markup-compatibility/2006" xmlns:o="urn:schemas-microsoft-com:office:office" xmlns:r="http://schemas.openxmlformats.org/officeDocument/2006/relationships" xmlns:m="http://schemas.openxmlformats.org/officeDocument/2006/math" xmlns:v="urn:schemas-microsoft-com:vml" xmlns:wp14="http://schemas.microsoft.com/office/word/2010/wordprocessingDrawing" xmlns:wp="http://schemas.openxmlformats.org/drawingml/2006/wordprocessingDrawing" xmlns:w10="urn:schemas-microsoft-com:office:word" xmlns:w="http://schemas.openxmlformats.org/wordprocessingml/2006/main" xmlns:w14="http://schemas.microsoft.com/office/word/2010/wordml" xmlns:w15="http://schemas.microsoft.com/office/word/2012/wordml" xmlns:w16se="http://schemas.microsoft.com/office/word/2015/wordml/symex" xmlns:wpg="http://schemas.microsoft.com/office/word/2010/wordprocessingGroup" xmlns:wpi="http://schemas.microsoft.com/office/word/2010/wordprocessingInk" xmlns:wne="http://schemas.microsoft.com/office/word/2006/wordml" xmlns:wps="http://schemas.microsoft.com/office/word/2010/wordprocessingShape" mc:Ignorable="w14 w15 w16se wp14">
   <w:sdt>
     <w:sdtPr>
       <w:id w:val="-1655676718"/>
@@ -13076,7 +13026,7 @@
           <w:rPr>
             <w:noProof/>
           </w:rPr>
-          <w:t>15</w:t>
+          <w:t>3</w:t>
         </w:r>
         <w:r>
           <w:rPr>
@@ -13096,7 +13046,7 @@
 </file>
 
 <file path=word/footnotes.xml><?xml version="1.0" encoding="utf-8"?>
-<w:footnotes xmlns:wpc="http://schemas.microsoft.com/office/word/2010/wordprocessingCanvas" xmlns:cx="http://schemas.microsoft.com/office/drawing/2014/chartex" xmlns:cx1="http://schemas.microsoft.com/office/drawing/2015/9/8/chartex" xmlns:cx2="http://schemas.microsoft.com/office/drawing/2015/10/21/chartex" xmlns:cx3="http://schemas.microsoft.com/office/drawing/2016/5/9/chartex" xmlns:cx4="http://schemas.microsoft.com/office/drawing/2016/5/10/chartex" xmlns:cx5="http://schemas.microsoft.com/office/drawing/2016/5/11/chartex" xmlns:mc="http://schemas.openxmlformats.org/markup-compatibility/2006" xmlns:o="urn:schemas-microsoft-com:office:office" xmlns:r="http://schemas.openxmlformats.org/officeDocument/2006/relationships" xmlns:m="http://schemas.openxmlformats.org/officeDocument/2006/math" xmlns:v="urn:schemas-microsoft-com:vml" xmlns:wp14="http://schemas.microsoft.com/office/word/2010/wordprocessingDrawing" xmlns:wp="http://schemas.openxmlformats.org/drawingml/2006/wordprocessingDrawing" xmlns:w10="urn:schemas-microsoft-com:office:word" xmlns:w="http://schemas.openxmlformats.org/wordprocessingml/2006/main" xmlns:w14="http://schemas.microsoft.com/office/word/2010/wordml" xmlns:w15="http://schemas.microsoft.com/office/word/2012/wordml" xmlns:w16se="http://schemas.microsoft.com/office/word/2015/wordml/symex" xmlns:wpg="http://schemas.microsoft.com/office/word/2010/wordprocessingGroup" xmlns:wpi="http://schemas.microsoft.com/office/word/2010/wordprocessingInk" xmlns:wne="http://schemas.microsoft.com/office/word/2006/wordml" xmlns:wps="http://schemas.microsoft.com/office/word/2010/wordprocessingShape" mc:Ignorable="w14 w15 w16se wp14">
+<w:footnotes xmlns:wpc="http://schemas.microsoft.com/office/word/2010/wordprocessingCanvas" xmlns:cx="http://schemas.microsoft.com/office/drawing/2014/chartex" xmlns:cx1="http://schemas.microsoft.com/office/drawing/2015/9/8/chartex" xmlns:mc="http://schemas.openxmlformats.org/markup-compatibility/2006" xmlns:o="urn:schemas-microsoft-com:office:office" xmlns:r="http://schemas.openxmlformats.org/officeDocument/2006/relationships" xmlns:m="http://schemas.openxmlformats.org/officeDocument/2006/math" xmlns:v="urn:schemas-microsoft-com:vml" xmlns:wp14="http://schemas.microsoft.com/office/word/2010/wordprocessingDrawing" xmlns:wp="http://schemas.openxmlformats.org/drawingml/2006/wordprocessingDrawing" xmlns:w10="urn:schemas-microsoft-com:office:word" xmlns:w="http://schemas.openxmlformats.org/wordprocessingml/2006/main" xmlns:w14="http://schemas.microsoft.com/office/word/2010/wordml" xmlns:w15="http://schemas.microsoft.com/office/word/2012/wordml" xmlns:w16se="http://schemas.microsoft.com/office/word/2015/wordml/symex" xmlns:wpg="http://schemas.microsoft.com/office/word/2010/wordprocessingGroup" xmlns:wpi="http://schemas.microsoft.com/office/word/2010/wordprocessingInk" xmlns:wne="http://schemas.microsoft.com/office/word/2006/wordml" xmlns:wps="http://schemas.microsoft.com/office/word/2010/wordprocessingShape" mc:Ignorable="w14 w15 w16se wp14">
   <w:footnote w:type="separator" w:id="-1">
     <w:p>
       <w:pPr>
@@ -13121,7 +13071,7 @@
 </file>
 
 <file path=word/numbering.xml><?xml version="1.0" encoding="utf-8"?>
-<w:numbering xmlns:wpc="http://schemas.microsoft.com/office/word/2010/wordprocessingCanvas" xmlns:cx="http://schemas.microsoft.com/office/drawing/2014/chartex" xmlns:cx1="http://schemas.microsoft.com/office/drawing/2015/9/8/chartex" xmlns:cx2="http://schemas.microsoft.com/office/drawing/2015/10/21/chartex" xmlns:cx3="http://schemas.microsoft.com/office/drawing/2016/5/9/chartex" xmlns:cx4="http://schemas.microsoft.com/office/drawing/2016/5/10/chartex" xmlns:cx5="http://schemas.microsoft.com/office/drawing/2016/5/11/chartex" xmlns:mc="http://schemas.openxmlformats.org/markup-compatibility/2006" xmlns:o="urn:schemas-microsoft-com:office:office" xmlns:r="http://schemas.openxmlformats.org/officeDocument/2006/relationships" xmlns:m="http://schemas.openxmlformats.org/officeDocument/2006/math" xmlns:v="urn:schemas-microsoft-com:vml" xmlns:wp14="http://schemas.microsoft.com/office/word/2010/wordprocessingDrawing" xmlns:wp="http://schemas.openxmlformats.org/drawingml/2006/wordprocessingDrawing" xmlns:w10="urn:schemas-microsoft-com:office:word" xmlns:w="http://schemas.openxmlformats.org/wordprocessingml/2006/main" xmlns:w14="http://schemas.microsoft.com/office/word/2010/wordml" xmlns:w15="http://schemas.microsoft.com/office/word/2012/wordml" xmlns:w16se="http://schemas.microsoft.com/office/word/2015/wordml/symex" xmlns:wpg="http://schemas.microsoft.com/office/word/2010/wordprocessingGroup" xmlns:wpi="http://schemas.microsoft.com/office/word/2010/wordprocessingInk" xmlns:wne="http://schemas.microsoft.com/office/word/2006/wordml" xmlns:wps="http://schemas.microsoft.com/office/word/2010/wordprocessingShape" mc:Ignorable="w14 w15 w16se wp14">
+<w:numbering xmlns:wpc="http://schemas.microsoft.com/office/word/2010/wordprocessingCanvas" xmlns:cx="http://schemas.microsoft.com/office/drawing/2014/chartex" xmlns:cx1="http://schemas.microsoft.com/office/drawing/2015/9/8/chartex" xmlns:mc="http://schemas.openxmlformats.org/markup-compatibility/2006" xmlns:o="urn:schemas-microsoft-com:office:office" xmlns:r="http://schemas.openxmlformats.org/officeDocument/2006/relationships" xmlns:m="http://schemas.openxmlformats.org/officeDocument/2006/math" xmlns:v="urn:schemas-microsoft-com:vml" xmlns:wp14="http://schemas.microsoft.com/office/word/2010/wordprocessingDrawing" xmlns:wp="http://schemas.openxmlformats.org/drawingml/2006/wordprocessingDrawing" xmlns:w10="urn:schemas-microsoft-com:office:word" xmlns:w="http://schemas.openxmlformats.org/wordprocessingml/2006/main" xmlns:w14="http://schemas.microsoft.com/office/word/2010/wordml" xmlns:w15="http://schemas.microsoft.com/office/word/2012/wordml" xmlns:w16se="http://schemas.microsoft.com/office/word/2015/wordml/symex" xmlns:wpg="http://schemas.microsoft.com/office/word/2010/wordprocessingGroup" xmlns:wpi="http://schemas.microsoft.com/office/word/2010/wordprocessingInk" xmlns:wne="http://schemas.microsoft.com/office/word/2006/wordml" xmlns:wps="http://schemas.microsoft.com/office/word/2010/wordprocessingShape" mc:Ignorable="w14 w15 w16se wp14">
   <w:abstractNum w:abstractNumId="0" w15:restartNumberingAfterBreak="0">
     <w:nsid w:val="0AF04E93"/>
     <w:multiLevelType w:val="hybridMultilevel"/>
@@ -14186,7 +14136,7 @@
       </w:pPr>
     </w:pPrDefault>
   </w:docDefaults>
-  <w:latentStyles w:defLockedState="0" w:defUIPriority="99" w:defSemiHidden="0" w:defUnhideWhenUsed="0" w:defQFormat="0" w:count="374">
+  <w:latentStyles w:defLockedState="0" w:defUIPriority="99" w:defSemiHidden="0" w:defUnhideWhenUsed="0" w:defQFormat="0" w:count="371">
     <w:lsdException w:name="Normal" w:uiPriority="0" w:qFormat="1"/>
     <w:lsdException w:name="heading 1" w:uiPriority="9" w:qFormat="1"/>
     <w:lsdException w:name="heading 2" w:semiHidden="1" w:uiPriority="9" w:unhideWhenUsed="1" w:qFormat="1"/>
@@ -14558,9 +14508,6 @@
     <w:lsdException w:name="List Table 5 Dark Accent 6" w:uiPriority="50"/>
     <w:lsdException w:name="List Table 6 Colorful Accent 6" w:uiPriority="51"/>
     <w:lsdException w:name="List Table 7 Colorful Accent 6" w:uiPriority="52"/>
-    <w:lsdException w:name="Mention" w:semiHidden="1" w:unhideWhenUsed="1"/>
-    <w:lsdException w:name="Smart Hyperlink" w:semiHidden="1" w:unhideWhenUsed="1"/>
-    <w:lsdException w:name="Hashtag" w:semiHidden="1" w:unhideWhenUsed="1"/>
   </w:latentStyles>
   <w:style w:type="paragraph" w:default="1" w:styleId="Normal">
     <w:name w:val="Normal"/>
@@ -18080,7 +18027,7 @@
 </file>
 
 <file path=customXml/itemProps2.xml><?xml version="1.0" encoding="utf-8"?>
-<ds:datastoreItem xmlns:ds="http://schemas.openxmlformats.org/officeDocument/2006/customXml" ds:itemID="{641507B7-633B-4FDF-8498-71154EB6EE98}">
+<ds:datastoreItem xmlns:ds="http://schemas.openxmlformats.org/officeDocument/2006/customXml" ds:itemID="{58287342-7647-479D-B1B8-56C950CD50DF}">
   <ds:schemaRefs>
     <ds:schemaRef ds:uri="http://schemas.openxmlformats.org/officeDocument/2006/bibliography"/>
   </ds:schemaRefs>

</xml_diff>